<commit_message>
Minor edits to build guide
</commit_message>
<xml_diff>
--- a/docs/build-guide/Planetary Bean Bouncer Build Guide.docx
+++ b/docs/build-guide/Planetary Bean Bouncer Build Guide.docx
@@ -33,6 +33,45 @@
       <w:pPr>
         <w:spacing w:after="0" w:line="240" w:lineRule="auto"/>
         <w:rPr>
+          <w:sz w:val="24"/>
+          <w:szCs w:val="24"/>
+        </w:rPr>
+      </w:pPr>
+      <w:r>
+        <w:rPr>
+          <w:rStyle w:val="Strong"/>
+        </w:rPr>
+        <w:t>Before you begin</w:t>
+      </w:r>
+      <w:r>
+        <w:br/>
+        <w:t>– Review the full guide once before assembling</w:t>
+      </w:r>
+      <w:r>
+        <w:br/>
+        <w:t>– Verify you have all hardware listed in the BOM</w:t>
+      </w:r>
+      <w:r>
+        <w:br/>
+        <w:t>– Do not fully tighten fasteners until alignment is confirmed</w:t>
+      </w:r>
+    </w:p>
+    <w:p>
+      <w:pPr>
+        <w:spacing w:after="0" w:line="240" w:lineRule="auto"/>
+        <w:rPr>
+          <w:sz w:val="24"/>
+          <w:szCs w:val="24"/>
+        </w:rPr>
+      </w:pPr>
+    </w:p>
+    <w:p>
+      <w:pPr>
+        <w:spacing w:after="0" w:line="240" w:lineRule="auto"/>
+        <w:rPr>
+          <w:rStyle w:val="Strong"/>
+          <w:b w:val="0"/>
+          <w:bCs w:val="0"/>
           <w:sz w:val="24"/>
           <w:szCs w:val="24"/>
         </w:rPr>
@@ -156,7 +195,25 @@
         <w:t>I am using 74</w:t>
       </w:r>
       <w:r>
-        <w:t xml:space="preserve"> Tee Nuts and all the 3D printed parts are sized to use M5x12mm screws.  I use 318 stainless steel button head screws as I prefer them.  Anything outside the sifter does not need to be stainless though.  You might have less or more of these Tee Nuts depending on how you configure it.  For instance, you will probably power the 12V for the motor differently than me or you might not want to bother with the planetary gear system.</w:t>
+        <w:t xml:space="preserve"> Tee Nuts and all the 3D printed parts are sized to use M5x12mm screws.  I use </w:t>
+      </w:r>
+      <w:r>
+        <w:t>18-8</w:t>
+      </w:r>
+      <w:r>
+        <w:t xml:space="preserve"> </w:t>
+      </w:r>
+      <w:r>
+        <w:t xml:space="preserve">stainless steel button head screws as I prefer them.  Anything outside the sifter does not need to be stainless though.  You might have less or more of these Tee Nuts depending on how you configure it.  </w:t>
+      </w:r>
+      <w:r>
+        <w:t>For instance, you will probably power the 12 V supply for the motor differently than I do</w:t>
+      </w:r>
+      <w:r>
+        <w:t xml:space="preserve"> </w:t>
+      </w:r>
+      <w:r>
+        <w:t>or you might not want to bother with the planetary gear system.</w:t>
       </w:r>
     </w:p>
     <w:p>
@@ -237,7 +294,7 @@
         </w:rPr>
         <w:drawing>
           <wp:inline distT="0" distB="0" distL="0" distR="0">
-            <wp:extent cx="3924300" cy="2943225"/>
+            <wp:extent cx="2882900" cy="2162175"/>
             <wp:effectExtent l="0" t="0" r="0" b="9525"/>
             <wp:docPr id="23" name="Picture 23"/>
             <wp:cNvGraphicFramePr>
@@ -251,7 +308,7 @@
                     <pic:cNvPicPr/>
                   </pic:nvPicPr>
                   <pic:blipFill>
-                    <a:blip r:embed="rId6">
+                    <a:blip r:embed="rId6" cstate="print">
                       <a:extLst>
                         <a:ext uri="{28A0092B-C50C-407E-A947-70E740481C1C}">
                           <a14:useLocalDpi xmlns:a14="http://schemas.microsoft.com/office/drawing/2010/main" val="0"/>
@@ -265,7 +322,7 @@
                   <pic:spPr>
                     <a:xfrm>
                       <a:off x="0" y="0"/>
-                      <a:ext cx="3924300" cy="2943225"/>
+                      <a:ext cx="2882900" cy="2162175"/>
                     </a:xfrm>
                     <a:prstGeom prst="rect">
                       <a:avLst/>
@@ -1652,7 +1709,20 @@
           <w:sz w:val="24"/>
           <w:szCs w:val="24"/>
         </w:rPr>
-        <w:t xml:space="preserve"> on top of the bearings.  The M5x30mm screws should be protruded through the top.  Add a M5 locknut to each and tighten them all the way down, then loosen each M5x30mm screw a little until the gear system turns good.  If you had put the M4 hardware on before this, you would not have been able to lay this planetary gear on a flat surface.  Now </w:t>
+        <w:t xml:space="preserve"> on top of the bearings.  </w:t>
+      </w:r>
+      <w:r>
+        <w:t>The M5x30mm screws should protrude through the top.</w:t>
+      </w:r>
+      <w:r>
+        <w:t xml:space="preserve">  </w:t>
+      </w:r>
+      <w:r>
+        <w:rPr>
+          <w:sz w:val="24"/>
+          <w:szCs w:val="24"/>
+        </w:rPr>
+        <w:t xml:space="preserve">Add a M5 locknut to each and tighten them all the way down, then loosen each M5x30mm screw a little until the gear system turns good.  If you had put the M4 hardware on before this, you would not have been able to lay this planetary gear on a flat surface.  Now </w:t>
       </w:r>
       <w:r>
         <w:rPr>
@@ -2324,11 +2394,26 @@
         </w:rPr>
       </w:pPr>
       <w:r>
-        <w:rPr>
-          <w:sz w:val="24"/>
-          <w:szCs w:val="24"/>
-        </w:rPr>
-        <w:t>Only the 2 external tooth lock washers, 2 Hex Nuts &amp; 2 serrated flange lock nuts are really necessary.  I added the spacers with Hex nut, flange nut to cover the threads more.  Using more spacers will make it more difficult to put the shaft in.  I also recommend drilling out the shaft openings with a 3/8” cobalt drill bit so the shaft does not ride on the sifter at all.</w:t>
+        <w:t>Only the 2 external tooth lock washers, 2 hex nuts, and 2 serrated flange lock nuts are really necessary.</w:t>
+      </w:r>
+      <w:r>
+        <w:t xml:space="preserve">  </w:t>
+      </w:r>
+      <w:r>
+        <w:rPr>
+          <w:sz w:val="24"/>
+          <w:szCs w:val="24"/>
+        </w:rPr>
+        <w:t>I added the spacers with h</w:t>
+      </w:r>
+      <w:bookmarkStart w:id="0" w:name="_GoBack"/>
+      <w:bookmarkEnd w:id="0"/>
+      <w:r>
+        <w:rPr>
+          <w:sz w:val="24"/>
+          <w:szCs w:val="24"/>
+        </w:rPr>
+        <w:t>ex nut, flange nut to cover the threads more.  Using more spacers will make it more difficult to put the shaft in.  I also recommend drilling out the shaft openings with a 3/8” cobalt drill bit so the shaft does not ride on the sifter at all.</w:t>
       </w:r>
       <w:r>
         <w:rPr>
@@ -3094,8 +3179,6 @@
         </w:rPr>
         <w:t>build</w:t>
       </w:r>
-      <w:bookmarkStart w:id="0" w:name="_GoBack"/>
-      <w:bookmarkEnd w:id="0"/>
       <w:r>
         <w:rPr>
           <w:sz w:val="24"/>
@@ -3340,6 +3423,17 @@
       <w:szCs w:val="16"/>
     </w:rPr>
   </w:style>
+  <w:style w:type="character" w:styleId="Strong">
+    <w:name w:val="Strong"/>
+    <w:basedOn w:val="DefaultParagraphFont"/>
+    <w:uiPriority w:val="22"/>
+    <w:qFormat/>
+    <w:rsid w:val="00B76CD2"/>
+    <w:rPr>
+      <w:b/>
+      <w:bCs/>
+    </w:rPr>
+  </w:style>
 </w:styles>
 </file>
 
@@ -3558,6 +3652,17 @@
       <w:rFonts w:ascii="Tahoma" w:hAnsi="Tahoma" w:cs="Tahoma"/>
       <w:sz w:val="16"/>
       <w:szCs w:val="16"/>
+    </w:rPr>
+  </w:style>
+  <w:style w:type="character" w:styleId="Strong">
+    <w:name w:val="Strong"/>
+    <w:basedOn w:val="DefaultParagraphFont"/>
+    <w:uiPriority w:val="22"/>
+    <w:qFormat/>
+    <w:rsid w:val="00B76CD2"/>
+    <w:rPr>
+      <w:b/>
+      <w:bCs/>
     </w:rPr>
   </w:style>
 </w:styles>

</xml_diff>